<commit_message>
ready for sending in
</commit_message>
<xml_diff>
--- a/Dokumentation_Schiebeparkplatz.docx
+++ b/Dokumentation_Schiebeparkplatz.docx
@@ -417,7 +417,7 @@
                                         <w:szCs w:val="18"/>
                                         <w:lang w:val="en-GB"/>
                                       </w:rPr>
-                                      <w:t>Andi.muelmann@arcor.d</w:t>
+                                      <w:t>a</w:t>
                                     </w:r>
                                     <w:r>
                                       <w:rPr>
@@ -426,7 +426,34 @@
                                         <w:szCs w:val="18"/>
                                         <w:lang w:val="en-GB"/>
                                       </w:rPr>
-                                      <w:t>e, 5.11.2021</w:t>
+                                      <w:t>ndi.muelmann@arcor.d</w:t>
+                                    </w:r>
+                                    <w:r>
+                                      <w:rPr>
+                                        <w:color w:val="595959" w:themeColor="text1" w:themeTint="A6"/>
+                                        <w:sz w:val="18"/>
+                                        <w:szCs w:val="18"/>
+                                        <w:lang w:val="en-GB"/>
+                                      </w:rPr>
+                                      <w:t xml:space="preserve">e, </w:t>
+                                    </w:r>
+                                    <w:r>
+                                      <w:rPr>
+                                        <w:color w:val="595959" w:themeColor="text1" w:themeTint="A6"/>
+                                        <w:sz w:val="18"/>
+                                        <w:szCs w:val="18"/>
+                                        <w:lang w:val="en-GB"/>
+                                      </w:rPr>
+                                      <w:t>18</w:t>
+                                    </w:r>
+                                    <w:r>
+                                      <w:rPr>
+                                        <w:color w:val="595959" w:themeColor="text1" w:themeTint="A6"/>
+                                        <w:sz w:val="18"/>
+                                        <w:szCs w:val="18"/>
+                                        <w:lang w:val="en-GB"/>
+                                      </w:rPr>
+                                      <w:t>.11.2021</w:t>
                                     </w:r>
                                   </w:sdtContent>
                                 </w:sdt>
@@ -533,7 +560,7 @@
                                   <w:szCs w:val="18"/>
                                   <w:lang w:val="en-GB"/>
                                 </w:rPr>
-                                <w:t>Andi.muelmann@arcor.d</w:t>
+                                <w:t>a</w:t>
                               </w:r>
                               <w:r>
                                 <w:rPr>
@@ -542,7 +569,34 @@
                                   <w:szCs w:val="18"/>
                                   <w:lang w:val="en-GB"/>
                                 </w:rPr>
-                                <w:t>e, 5.11.2021</w:t>
+                                <w:t>ndi.muelmann@arcor.d</w:t>
+                              </w:r>
+                              <w:r>
+                                <w:rPr>
+                                  <w:color w:val="595959" w:themeColor="text1" w:themeTint="A6"/>
+                                  <w:sz w:val="18"/>
+                                  <w:szCs w:val="18"/>
+                                  <w:lang w:val="en-GB"/>
+                                </w:rPr>
+                                <w:t xml:space="preserve">e, </w:t>
+                              </w:r>
+                              <w:r>
+                                <w:rPr>
+                                  <w:color w:val="595959" w:themeColor="text1" w:themeTint="A6"/>
+                                  <w:sz w:val="18"/>
+                                  <w:szCs w:val="18"/>
+                                  <w:lang w:val="en-GB"/>
+                                </w:rPr>
+                                <w:t>18</w:t>
+                              </w:r>
+                              <w:r>
+                                <w:rPr>
+                                  <w:color w:val="595959" w:themeColor="text1" w:themeTint="A6"/>
+                                  <w:sz w:val="18"/>
+                                  <w:szCs w:val="18"/>
+                                  <w:lang w:val="en-GB"/>
+                                </w:rPr>
+                                <w:t>.11.2021</w:t>
                               </w:r>
                             </w:sdtContent>
                           </w:sdt>
@@ -977,14 +1031,14 @@
           <w:sz w:val="24"/>
           <w:szCs w:val="24"/>
         </w:rPr>
-        <w:t xml:space="preserve">Meine Idee war es, </w:t>
-      </w:r>
-      <w:r>
-        <w:rPr>
-          <w:sz w:val="24"/>
-          <w:szCs w:val="24"/>
-        </w:rPr>
-        <w:t xml:space="preserve">um </w:t>
+        <w:t>U</w:t>
+      </w:r>
+      <w:r>
+        <w:rPr>
+          <w:sz w:val="24"/>
+          <w:szCs w:val="24"/>
+        </w:rPr>
+        <w:t xml:space="preserve">m </w:t>
       </w:r>
       <w:r>
         <w:rPr>
@@ -998,7 +1052,35 @@
           <w:sz w:val="24"/>
           <w:szCs w:val="24"/>
         </w:rPr>
-        <w:t>, zu berechnen wie weit ein Auto bewegt werden muss, um einen Platz frei zu machen. Das kann durch die Seite, die blockiert und die Richtung berechnet werden.</w:t>
+        <w:t>,</w:t>
+      </w:r>
+      <w:r>
+        <w:rPr>
+          <w:sz w:val="24"/>
+          <w:szCs w:val="24"/>
+        </w:rPr>
+        <w:t xml:space="preserve"> war es meine Idee,</w:t>
+      </w:r>
+      <w:r>
+        <w:rPr>
+          <w:sz w:val="24"/>
+          <w:szCs w:val="24"/>
+        </w:rPr>
+        <w:t xml:space="preserve"> zu berechnen wie weit ein Auto bewegt werden muss, um einen Platz frei zu</w:t>
+      </w:r>
+      <w:r>
+        <w:rPr>
+          <w:sz w:val="24"/>
+          <w:szCs w:val="24"/>
+        </w:rPr>
+        <w:t xml:space="preserve"> bekommen</w:t>
+      </w:r>
+      <w:r>
+        <w:rPr>
+          <w:sz w:val="24"/>
+          <w:szCs w:val="24"/>
+        </w:rPr>
+        <w:t>. Das kann durch die Seite, die blockiert und die Richtung berechnet werden.</w:t>
       </w:r>
       <w:r>
         <w:rPr>
@@ -1033,7 +1115,21 @@
           <w:sz w:val="24"/>
           <w:szCs w:val="24"/>
         </w:rPr>
-        <w:t>, indem immer das blockierende Auto in eine Richtung weg bewegt wird. Wenn dies von einem anderen Auto blockiert wird ist das, das Blockierende</w:t>
+        <w:t xml:space="preserve">, indem immer das blockierende Auto in eine Richtung </w:t>
+      </w:r>
+      <w:r>
+        <w:rPr>
+          <w:sz w:val="24"/>
+          <w:szCs w:val="24"/>
+        </w:rPr>
+        <w:t>wegbewegt</w:t>
+      </w:r>
+      <w:r>
+        <w:rPr>
+          <w:sz w:val="24"/>
+          <w:szCs w:val="24"/>
+        </w:rPr>
+        <w:t xml:space="preserve"> wird. Wenn dies von einem anderen Auto blockiert wird ist das, das Blockierende</w:t>
       </w:r>
       <w:r>
         <w:rPr>
@@ -1689,7 +1785,6 @@
         </w:rPr>
         <w:t xml:space="preserve">  </w:t>
       </w:r>
-      <w:proofErr w:type="spellStart"/>
       <w:r>
         <w:rPr>
           <w:sz w:val="36"/>
@@ -1697,7 +1792,6 @@
         </w:rPr>
         <w:t>H</w:t>
       </w:r>
-      <w:proofErr w:type="spellEnd"/>
       <w:r>
         <w:rPr>
           <w:sz w:val="36"/>
@@ -1733,7 +1827,6 @@
         </w:rPr>
         <w:t xml:space="preserve">   </w:t>
       </w:r>
-      <w:proofErr w:type="spellStart"/>
       <w:r>
         <w:rPr>
           <w:sz w:val="36"/>
@@ -1741,7 +1834,6 @@
         </w:rPr>
         <w:t>I</w:t>
       </w:r>
-      <w:proofErr w:type="spellEnd"/>
       <w:r>
         <w:rPr>
           <w:sz w:val="36"/>
@@ -2252,16 +2344,59 @@
     <w:p>
       <w:pPr>
         <w:rPr>
-          <w:sz w:val="24"/>
-          <w:szCs w:val="24"/>
-        </w:rPr>
-      </w:pPr>
-      <w:r>
-        <w:rPr>
-          <w:sz w:val="24"/>
-          <w:szCs w:val="24"/>
-        </w:rPr>
-        <w:t>Für „H“ und alle folgenden (hier gibt es keine) kann jetzt das selbe Schema angewendet werde.</w:t>
+          <w:sz w:val="18"/>
+          <w:szCs w:val="18"/>
+        </w:rPr>
+      </w:pPr>
+      <w:r>
+        <w:rPr>
+          <w:sz w:val="18"/>
+          <w:szCs w:val="18"/>
+        </w:rPr>
+        <w:t>Aufstellung aus parkplatz0</w:t>
+      </w:r>
+    </w:p>
+    <w:p>
+      <w:pPr>
+        <w:rPr>
+          <w:sz w:val="24"/>
+          <w:szCs w:val="24"/>
+        </w:rPr>
+      </w:pPr>
+      <w:r>
+        <w:rPr>
+          <w:sz w:val="24"/>
+          <w:szCs w:val="24"/>
+        </w:rPr>
+        <w:t xml:space="preserve">Für „H“ und alle folgenden (hier gibt es keine) kann jetzt </w:t>
+      </w:r>
+      <w:r>
+        <w:rPr>
+          <w:sz w:val="24"/>
+          <w:szCs w:val="24"/>
+        </w:rPr>
+        <w:t>dasselbe</w:t>
+      </w:r>
+      <w:r>
+        <w:rPr>
+          <w:sz w:val="24"/>
+          <w:szCs w:val="24"/>
+        </w:rPr>
+        <w:t xml:space="preserve"> Schema angewendet werde</w:t>
+      </w:r>
+      <w:r>
+        <w:rPr>
+          <w:sz w:val="24"/>
+          <w:szCs w:val="24"/>
+        </w:rPr>
+        <w:t>n</w:t>
+      </w:r>
+      <w:r>
+        <w:rPr>
+          <w:sz w:val="24"/>
+          <w:szCs w:val="24"/>
+        </w:rPr>
+        <w:t>.</w:t>
       </w:r>
     </w:p>
     <w:p>
@@ -2310,23 +2445,7 @@
           <w:sz w:val="24"/>
           <w:szCs w:val="24"/>
         </w:rPr>
-        <w:t xml:space="preserve">Funktion </w:t>
-      </w:r>
-      <w:proofErr w:type="spellStart"/>
-      <w:r>
-        <w:rPr>
-          <w:sz w:val="24"/>
-          <w:szCs w:val="24"/>
-        </w:rPr>
-        <w:t>main</w:t>
-      </w:r>
-      <w:proofErr w:type="spellEnd"/>
-      <w:r>
-        <w:rPr>
-          <w:sz w:val="24"/>
-          <w:szCs w:val="24"/>
-        </w:rPr>
-        <w:t>:</w:t>
+        <w:t>Funktion main:</w:t>
       </w:r>
     </w:p>
     <w:p>
@@ -2353,7 +2472,21 @@
           <w:sz w:val="24"/>
           <w:szCs w:val="24"/>
         </w:rPr>
-        <w:t>Die Test werden nacheinander durchgegangen.</w:t>
+        <w:t>Die Test</w:t>
+      </w:r>
+      <w:r>
+        <w:rPr>
+          <w:sz w:val="24"/>
+          <w:szCs w:val="24"/>
+        </w:rPr>
+        <w:t>s</w:t>
+      </w:r>
+      <w:r>
+        <w:rPr>
+          <w:sz w:val="24"/>
+          <w:szCs w:val="24"/>
+        </w:rPr>
+        <w:t xml:space="preserve"> werden nacheinander durchgegangen.</w:t>
       </w:r>
     </w:p>
     <w:p>
@@ -2482,7 +2615,7 @@
           <w:sz w:val="24"/>
           <w:szCs w:val="24"/>
         </w:rPr>
-        <w:t>Sonst werden die zu machenden Aktionen nach links und nach rechts gesucht und zurückgegeben (Funktion car_mover)</w:t>
+        <w:t>Sonst werden die Aktionen nach links und nach rechts gesucht und zurückgegeben (Funktion car_mover)</w:t>
       </w:r>
       <w:r>
         <w:rPr>
@@ -2609,7 +2742,21 @@
           <w:sz w:val="24"/>
           <w:szCs w:val="24"/>
         </w:rPr>
-        <w:t>Der Inhalt dieser Antwort wird nach dem „utf-8“ decodiert</w:t>
+        <w:t>Der Inhalt dieser Antwort wird nach dem „utf-8“</w:t>
+      </w:r>
+      <w:r>
+        <w:rPr>
+          <w:sz w:val="24"/>
+          <w:szCs w:val="24"/>
+        </w:rPr>
+        <w:t>-Standard</w:t>
+      </w:r>
+      <w:r>
+        <w:rPr>
+          <w:sz w:val="24"/>
+          <w:szCs w:val="24"/>
+        </w:rPr>
+        <w:t xml:space="preserve"> decodiert</w:t>
       </w:r>
       <w:r>
         <w:rPr>
@@ -2882,23 +3029,35 @@
           <w:sz w:val="24"/>
           <w:szCs w:val="24"/>
         </w:rPr>
-        <w:t xml:space="preserve">Die Seite die blockiert wird gegeben (Funktion </w:t>
-      </w:r>
-      <w:proofErr w:type="spellStart"/>
-      <w:r>
-        <w:rPr>
-          <w:sz w:val="24"/>
-          <w:szCs w:val="24"/>
-        </w:rPr>
-        <w:t>give_side_obstructing</w:t>
-      </w:r>
-      <w:proofErr w:type="spellEnd"/>
-      <w:r>
-        <w:rPr>
-          <w:sz w:val="24"/>
-          <w:szCs w:val="24"/>
-        </w:rPr>
-        <w:t>).</w:t>
+        <w:t>Die Seite</w:t>
+      </w:r>
+      <w:r>
+        <w:rPr>
+          <w:sz w:val="24"/>
+          <w:szCs w:val="24"/>
+        </w:rPr>
+        <w:t>,</w:t>
+      </w:r>
+      <w:r>
+        <w:rPr>
+          <w:sz w:val="24"/>
+          <w:szCs w:val="24"/>
+        </w:rPr>
+        <w:t xml:space="preserve"> die blockiert wird</w:t>
+      </w:r>
+      <w:r>
+        <w:rPr>
+          <w:sz w:val="24"/>
+          <w:szCs w:val="24"/>
+        </w:rPr>
+        <w:t>, wird</w:t>
+      </w:r>
+      <w:r>
+        <w:rPr>
+          <w:sz w:val="24"/>
+          <w:szCs w:val="24"/>
+        </w:rPr>
+        <w:t xml:space="preserve"> gegeben (Funktion give_side_obstructing).</w:t>
       </w:r>
     </w:p>
     <w:p>
@@ -2918,23 +3077,21 @@
           <w:sz w:val="24"/>
           <w:szCs w:val="24"/>
         </w:rPr>
-        <w:t xml:space="preserve">Daraus wird berechnet wie weit das blockierende Auto fahren muss (Funktion </w:t>
-      </w:r>
-      <w:proofErr w:type="spellStart"/>
-      <w:r>
-        <w:rPr>
-          <w:sz w:val="24"/>
-          <w:szCs w:val="24"/>
-        </w:rPr>
-        <w:t>give_amount</w:t>
-      </w:r>
-      <w:proofErr w:type="spellEnd"/>
-      <w:r>
-        <w:rPr>
-          <w:sz w:val="24"/>
-          <w:szCs w:val="24"/>
-        </w:rPr>
-        <w:t>).</w:t>
+        <w:t>Daraus wird berechnet</w:t>
+      </w:r>
+      <w:r>
+        <w:rPr>
+          <w:sz w:val="24"/>
+          <w:szCs w:val="24"/>
+        </w:rPr>
+        <w:t>,</w:t>
+      </w:r>
+      <w:r>
+        <w:rPr>
+          <w:sz w:val="24"/>
+          <w:szCs w:val="24"/>
+        </w:rPr>
+        <w:t xml:space="preserve"> wie weit das blockierende Auto fahren muss (Funktion give_amount).</w:t>
       </w:r>
     </w:p>
     <w:p>
@@ -2968,23 +3125,7 @@
           <w:sz w:val="24"/>
           <w:szCs w:val="24"/>
         </w:rPr>
-        <w:t xml:space="preserve"> um das andere zu befreien wird berechnet (Funktion </w:t>
-      </w:r>
-      <w:proofErr w:type="spellStart"/>
-      <w:r>
-        <w:rPr>
-          <w:sz w:val="24"/>
-          <w:szCs w:val="24"/>
-        </w:rPr>
-        <w:t>give_spot_to_check</w:t>
-      </w:r>
-      <w:proofErr w:type="spellEnd"/>
-      <w:r>
-        <w:rPr>
-          <w:sz w:val="24"/>
-          <w:szCs w:val="24"/>
-        </w:rPr>
-        <w:t>).</w:t>
+        <w:t xml:space="preserve"> um das andere zu befreien wird berechnet (Funktion give_spot_to_check).</w:t>
       </w:r>
     </w:p>
     <w:p>
@@ -3004,7 +3145,21 @@
           <w:sz w:val="24"/>
           <w:szCs w:val="24"/>
         </w:rPr>
-        <w:t>Wenn dieser nicht innerhalb des Parkplatzes ist es nicht möglich.</w:t>
+        <w:t>Wenn dieser nicht innerhalb des Parkplatzes ist</w:t>
+      </w:r>
+      <w:r>
+        <w:rPr>
+          <w:sz w:val="24"/>
+          <w:szCs w:val="24"/>
+        </w:rPr>
+        <w:t>, ist</w:t>
+      </w:r>
+      <w:r>
+        <w:rPr>
+          <w:sz w:val="24"/>
+          <w:szCs w:val="24"/>
+        </w:rPr>
+        <w:t xml:space="preserve"> es nicht möglich.</w:t>
       </w:r>
     </w:p>
     <w:p>
@@ -3038,17 +3193,8 @@
           <w:sz w:val="24"/>
           <w:szCs w:val="24"/>
         </w:rPr>
-        <w:t xml:space="preserve"> wird </w:t>
-      </w:r>
-      <w:proofErr w:type="spellStart"/>
-      <w:r>
-        <w:rPr>
-          <w:sz w:val="24"/>
-          <w:szCs w:val="24"/>
-        </w:rPr>
-        <w:t>car_mover</w:t>
-      </w:r>
-      <w:proofErr w:type="spellEnd"/>
+        <w:t xml:space="preserve"> wird car_mover</w:t>
+      </w:r>
       <w:r>
         <w:rPr>
           <w:sz w:val="24"/>
@@ -3091,23 +3237,7 @@
           <w:szCs w:val="24"/>
         </w:rPr>
         <w:lastRenderedPageBreak/>
-        <w:t xml:space="preserve">Funktion </w:t>
-      </w:r>
-      <w:proofErr w:type="spellStart"/>
-      <w:r>
-        <w:rPr>
-          <w:sz w:val="24"/>
-          <w:szCs w:val="24"/>
-        </w:rPr>
-        <w:t>give_side_obstructing</w:t>
-      </w:r>
-      <w:proofErr w:type="spellEnd"/>
-      <w:r>
-        <w:rPr>
-          <w:sz w:val="24"/>
-          <w:szCs w:val="24"/>
-        </w:rPr>
-        <w:t>:</w:t>
+        <w:t>Funktion give_side_obstructing:</w:t>
       </w:r>
     </w:p>
     <w:p>
@@ -3555,7 +3685,6 @@
           <w:lang w:val="en-GB"/>
         </w:rPr>
       </w:pPr>
-      <w:proofErr w:type="spellStart"/>
       <w:r>
         <w:rPr>
           <w:b/>
@@ -3566,19 +3695,7 @@
           <w:lang w:val="en-GB"/>
         </w:rPr>
         <w:lastRenderedPageBreak/>
-        <w:t>Lösungen</w:t>
-      </w:r>
-      <w:proofErr w:type="spellEnd"/>
-      <w:r>
-        <w:rPr>
-          <w:b/>
-          <w:bCs/>
-          <w:sz w:val="24"/>
-          <w:szCs w:val="24"/>
-          <w:u w:val="single"/>
-          <w:lang w:val="en-GB"/>
-        </w:rPr>
-        <w:t>:</w:t>
+        <w:t>Lösungen:</w:t>
       </w:r>
     </w:p>
     <w:p>
@@ -8389,7 +8506,7 @@
   <CompanyAddress/>
   <CompanyPhone/>
   <CompanyFax/>
-  <CompanyEmail>Andi.muelmann@arcor.de, 5.11.2021</CompanyEmail>
+  <CompanyEmail>andi.muelmann@arcor.de, 18.11.2021</CompanyEmail>
 </CoverPageProperties>
 </file>
 

</xml_diff>